<commit_message>
ažuriran dijagram glavnih procesa
procesi preimenovani
</commit_message>
<xml_diff>
--- a/DZ1/SpecifikacijaZahtjeva/Oglasi-SpecifikacijaZahtjeva.docx
+++ b/DZ1/SpecifikacijaZahtjeva/Oglasi-SpecifikacijaZahtjeva.docx
@@ -2312,10 +2312,10 @@
           <w:noProof/>
         </w:rPr>
         <w:drawing>
-          <wp:inline distT="0" distB="0" distL="0" distR="0" wp14:anchorId="313E9B54" wp14:editId="54AA3D96">
-            <wp:extent cx="5731510" cy="4827905"/>
-            <wp:effectExtent l="0" t="0" r="2540" b="0"/>
-            <wp:docPr id="47951486" name="Picture 3" descr="A screenshot of a computer screen&#10;&#10;AI-generated content may be incorrect."/>
+          <wp:inline distT="0" distB="0" distL="0" distR="0" wp14:anchorId="313E9B54" wp14:editId="6FD28143">
+            <wp:extent cx="5731229" cy="4827905"/>
+            <wp:effectExtent l="0" t="0" r="3175" b="0"/>
+            <wp:docPr id="47951486" name="Picture 3"/>
             <wp:cNvGraphicFramePr>
               <a:graphicFrameLocks xmlns:a="http://schemas.openxmlformats.org/drawingml/2006/main" noChangeAspect="1"/>
             </wp:cNvGraphicFramePr>
@@ -2323,7 +2323,7 @@
               <a:graphicData uri="http://schemas.openxmlformats.org/drawingml/2006/picture">
                 <pic:pic xmlns:pic="http://schemas.openxmlformats.org/drawingml/2006/picture">
                   <pic:nvPicPr>
-                    <pic:cNvPr id="47951486" name="Picture 3" descr="A screenshot of a computer screen&#10;&#10;AI-generated content may be incorrect."/>
+                    <pic:cNvPr id="47951486" name="Picture 3"/>
                     <pic:cNvPicPr/>
                   </pic:nvPicPr>
                   <pic:blipFill>
@@ -2341,7 +2341,7 @@
                   <pic:spPr>
                     <a:xfrm>
                       <a:off x="0" y="0"/>
-                      <a:ext cx="5731510" cy="4827905"/>
+                      <a:ext cx="5731229" cy="4827905"/>
                     </a:xfrm>
                     <a:prstGeom prst="rect">
                       <a:avLst/>
@@ -4805,6 +4805,15 @@
 </file>
 
 <file path=customXml/item1.xml><?xml version="1.0" encoding="utf-8"?>
+<?mso-contentType ?>
+<FormTemplates xmlns="http://schemas.microsoft.com/sharepoint/v3/contenttype/forms">
+  <Display>DocumentLibraryForm</Display>
+  <Edit>DocumentLibraryForm</Edit>
+  <New>DocumentLibraryForm</New>
+</FormTemplates>
+</file>
+
+<file path=customXml/item2.xml><?xml version="1.0" encoding="utf-8"?>
 <ct:contentTypeSchema xmlns:ct="http://schemas.microsoft.com/office/2006/metadata/contentType" xmlns:ma="http://schemas.microsoft.com/office/2006/metadata/properties/metaAttributes" ct:_="" ma:_="" ma:contentTypeName="Dokument" ma:contentTypeID="0x0101009EE02323B68713458B7E1AA7F7C656A6" ma:contentTypeVersion="13" ma:contentTypeDescription="Stvaranje novog dokumenta." ma:contentTypeScope="" ma:versionID="fbfc443296df08fe40f2363017abe5a1">
   <xsd:schema xmlns:xsd="http://www.w3.org/2001/XMLSchema" xmlns:xs="http://www.w3.org/2001/XMLSchema" xmlns:p="http://schemas.microsoft.com/office/2006/metadata/properties" xmlns:ns3="0dbbf21d-ee85-435c-b973-12a84b3cd73c" targetNamespace="http://schemas.microsoft.com/office/2006/metadata/properties" ma:root="true" ma:fieldsID="2a4dc5a04d9cde2da666792c020bad49" ns3:_="">
     <xsd:import namespace="0dbbf21d-ee85-435c-b973-12a84b3cd73c"/>
@@ -5006,16 +5015,11 @@
 </ct:contentTypeSchema>
 </file>
 
-<file path=customXml/item2.xml><?xml version="1.0" encoding="utf-8"?>
-<?mso-contentType ?>
-<FormTemplates xmlns="http://schemas.microsoft.com/sharepoint/v3/contenttype/forms">
-  <Display>DocumentLibraryForm</Display>
-  <Edit>DocumentLibraryForm</Edit>
-  <New>DocumentLibraryForm</New>
-</FormTemplates>
+<file path=customXml/item3.xml><?xml version="1.0" encoding="utf-8"?>
+<b:Sources xmlns:b="http://schemas.openxmlformats.org/officeDocument/2006/bibliography" xmlns="http://schemas.openxmlformats.org/officeDocument/2006/bibliography" SelectedStyle="\APASixthEditionOfficeOnline.xsl" StyleName="APA" Version="6"/>
 </file>
 
-<file path=customXml/item3.xml><?xml version="1.0" encoding="utf-8"?>
+<file path=customXml/item4.xml><?xml version="1.0" encoding="utf-8"?>
 <p:properties xmlns:p="http://schemas.microsoft.com/office/2006/metadata/properties" xmlns:xsi="http://www.w3.org/2001/XMLSchema-instance" xmlns:pc="http://schemas.microsoft.com/office/infopath/2007/PartnerControls">
   <documentManagement>
     <_activity xmlns="0dbbf21d-ee85-435c-b973-12a84b3cd73c" xsi:nil="true"/>
@@ -5023,11 +5027,15 @@
 </p:properties>
 </file>
 
-<file path=customXml/item4.xml><?xml version="1.0" encoding="utf-8"?>
-<b:Sources xmlns:b="http://schemas.openxmlformats.org/officeDocument/2006/bibliography" xmlns="http://schemas.openxmlformats.org/officeDocument/2006/bibliography" SelectedStyle="\APASixthEditionOfficeOnline.xsl" StyleName="APA" Version="6"/>
+<file path=customXml/itemProps1.xml><?xml version="1.0" encoding="utf-8"?>
+<ds:datastoreItem xmlns:ds="http://schemas.openxmlformats.org/officeDocument/2006/customXml" ds:itemID="{B975BE52-8743-4CED-9B40-805DE4C5E91E}">
+  <ds:schemaRefs>
+    <ds:schemaRef ds:uri="http://schemas.microsoft.com/sharepoint/v3/contenttype/forms"/>
+  </ds:schemaRefs>
+</ds:datastoreItem>
 </file>
 
-<file path=customXml/itemProps1.xml><?xml version="1.0" encoding="utf-8"?>
+<file path=customXml/itemProps2.xml><?xml version="1.0" encoding="utf-8"?>
 <ds:datastoreItem xmlns:ds="http://schemas.openxmlformats.org/officeDocument/2006/customXml" ds:itemID="{D126B0BF-5629-410E-9089-3DFC574A6C31}">
   <ds:schemaRefs>
     <ds:schemaRef ds:uri="http://schemas.microsoft.com/office/2006/metadata/contentType"/>
@@ -5045,15 +5053,15 @@
 </ds:datastoreItem>
 </file>
 
-<file path=customXml/itemProps2.xml><?xml version="1.0" encoding="utf-8"?>
-<ds:datastoreItem xmlns:ds="http://schemas.openxmlformats.org/officeDocument/2006/customXml" ds:itemID="{B975BE52-8743-4CED-9B40-805DE4C5E91E}">
+<file path=customXml/itemProps3.xml><?xml version="1.0" encoding="utf-8"?>
+<ds:datastoreItem xmlns:ds="http://schemas.openxmlformats.org/officeDocument/2006/customXml" ds:itemID="{E15FF5D0-E455-4B26-ABC2-2A97F4F46835}">
   <ds:schemaRefs>
-    <ds:schemaRef ds:uri="http://schemas.microsoft.com/sharepoint/v3/contenttype/forms"/>
+    <ds:schemaRef ds:uri="http://schemas.openxmlformats.org/officeDocument/2006/bibliography"/>
   </ds:schemaRefs>
 </ds:datastoreItem>
 </file>
 
-<file path=customXml/itemProps3.xml><?xml version="1.0" encoding="utf-8"?>
+<file path=customXml/itemProps4.xml><?xml version="1.0" encoding="utf-8"?>
 <ds:datastoreItem xmlns:ds="http://schemas.openxmlformats.org/officeDocument/2006/customXml" ds:itemID="{2D00C44E-4A14-4882-A556-9511A4494420}">
   <ds:schemaRefs>
     <ds:schemaRef ds:uri="http://schemas.microsoft.com/office/2006/metadata/properties"/>
@@ -5061,12 +5069,4 @@
     <ds:schemaRef ds:uri="0dbbf21d-ee85-435c-b973-12a84b3cd73c"/>
   </ds:schemaRefs>
 </ds:datastoreItem>
-</file>
-
-<file path=customXml/itemProps4.xml><?xml version="1.0" encoding="utf-8"?>
-<ds:datastoreItem xmlns:ds="http://schemas.openxmlformats.org/officeDocument/2006/customXml" ds:itemID="{E15FF5D0-E455-4B26-ABC2-2A97F4F46835}">
-  <ds:schemaRefs>
-    <ds:schemaRef ds:uri="http://schemas.openxmlformats.org/officeDocument/2006/bibliography"/>
-  </ds:schemaRefs>
-</ds:datastoreItem>
 </file>
</xml_diff>

<commit_message>
Spec. zahtjeva opis ispod slike
</commit_message>
<xml_diff>
--- a/DZ1/SpecifikacijaZahtjeva/Oglasi-SpecifikacijaZahtjeva.docx
+++ b/DZ1/SpecifikacijaZahtjeva/Oglasi-SpecifikacijaZahtjeva.docx
@@ -269,7 +269,7 @@
           <w:r>
             <w:fldChar w:fldCharType="separate"/>
           </w:r>
-          <w:hyperlink w:anchor="_Toc193476885" w:history="1">
+          <w:hyperlink w:anchor="_Toc193477194" w:history="1">
             <w:r>
               <w:rPr>
                 <w:rStyle w:val="Hyperlink"/>
@@ -314,7 +314,7 @@
                 <w:noProof/>
                 <w:webHidden/>
               </w:rPr>
-              <w:instrText xml:space="preserve"> PAGEREF _Toc193476885 \h </w:instrText>
+              <w:instrText xml:space="preserve"> PAGEREF _Toc193477194 \h </w:instrText>
             </w:r>
             <w:r>
               <w:rPr>
@@ -361,7 +361,7 @@
               <w:lang w:val="en-HR" w:eastAsia="en-GB"/>
             </w:rPr>
           </w:pPr>
-          <w:hyperlink w:anchor="_Toc193476886" w:history="1">
+          <w:hyperlink w:anchor="_Toc193477195" w:history="1">
             <w:r>
               <w:rPr>
                 <w:rStyle w:val="Hyperlink"/>
@@ -406,7 +406,7 @@
                 <w:noProof/>
                 <w:webHidden/>
               </w:rPr>
-              <w:instrText xml:space="preserve"> PAGEREF _Toc193476886 \h </w:instrText>
+              <w:instrText xml:space="preserve"> PAGEREF _Toc193477195 \h </w:instrText>
             </w:r>
             <w:r>
               <w:rPr>
@@ -453,7 +453,7 @@
               <w:lang w:val="en-HR" w:eastAsia="en-GB"/>
             </w:rPr>
           </w:pPr>
-          <w:hyperlink w:anchor="_Toc193476887" w:history="1">
+          <w:hyperlink w:anchor="_Toc193477196" w:history="1">
             <w:r>
               <w:rPr>
                 <w:rStyle w:val="Hyperlink"/>
@@ -498,7 +498,7 @@
                 <w:noProof/>
                 <w:webHidden/>
               </w:rPr>
-              <w:instrText xml:space="preserve"> PAGEREF _Toc193476887 \h </w:instrText>
+              <w:instrText xml:space="preserve"> PAGEREF _Toc193477196 \h </w:instrText>
             </w:r>
             <w:r>
               <w:rPr>
@@ -545,7 +545,7 @@
               <w:lang w:val="en-HR" w:eastAsia="en-GB"/>
             </w:rPr>
           </w:pPr>
-          <w:hyperlink w:anchor="_Toc193476888" w:history="1">
+          <w:hyperlink w:anchor="_Toc193477197" w:history="1">
             <w:r>
               <w:rPr>
                 <w:rStyle w:val="Hyperlink"/>
@@ -590,7 +590,7 @@
                 <w:noProof/>
                 <w:webHidden/>
               </w:rPr>
-              <w:instrText xml:space="preserve"> PAGEREF _Toc193476888 \h </w:instrText>
+              <w:instrText xml:space="preserve"> PAGEREF _Toc193477197 \h </w:instrText>
             </w:r>
             <w:r>
               <w:rPr>
@@ -637,7 +637,7 @@
               <w:lang w:val="en-HR" w:eastAsia="en-GB"/>
             </w:rPr>
           </w:pPr>
-          <w:hyperlink w:anchor="_Toc193476889" w:history="1">
+          <w:hyperlink w:anchor="_Toc193477198" w:history="1">
             <w:r>
               <w:rPr>
                 <w:rStyle w:val="Hyperlink"/>
@@ -682,7 +682,7 @@
                 <w:noProof/>
                 <w:webHidden/>
               </w:rPr>
-              <w:instrText xml:space="preserve"> PAGEREF _Toc193476889 \h </w:instrText>
+              <w:instrText xml:space="preserve"> PAGEREF _Toc193477198 \h </w:instrText>
             </w:r>
             <w:r>
               <w:rPr>
@@ -729,7 +729,7 @@
               <w:lang w:val="en-HR" w:eastAsia="en-GB"/>
             </w:rPr>
           </w:pPr>
-          <w:hyperlink w:anchor="_Toc193476890" w:history="1">
+          <w:hyperlink w:anchor="_Toc193477199" w:history="1">
             <w:r>
               <w:rPr>
                 <w:rStyle w:val="Hyperlink"/>
@@ -774,7 +774,7 @@
                 <w:noProof/>
                 <w:webHidden/>
               </w:rPr>
-              <w:instrText xml:space="preserve"> PAGEREF _Toc193476890 \h </w:instrText>
+              <w:instrText xml:space="preserve"> PAGEREF _Toc193477199 \h </w:instrText>
             </w:r>
             <w:r>
               <w:rPr>
@@ -821,7 +821,7 @@
               <w:lang w:val="en-HR" w:eastAsia="en-GB"/>
             </w:rPr>
           </w:pPr>
-          <w:hyperlink w:anchor="_Toc193476891" w:history="1">
+          <w:hyperlink w:anchor="_Toc193477200" w:history="1">
             <w:r>
               <w:rPr>
                 <w:rStyle w:val="Hyperlink"/>
@@ -866,7 +866,7 @@
                 <w:noProof/>
                 <w:webHidden/>
               </w:rPr>
-              <w:instrText xml:space="preserve"> PAGEREF _Toc193476891 \h </w:instrText>
+              <w:instrText xml:space="preserve"> PAGEREF _Toc193477200 \h </w:instrText>
             </w:r>
             <w:r>
               <w:rPr>
@@ -913,7 +913,7 @@
               <w:lang w:val="en-HR" w:eastAsia="en-GB"/>
             </w:rPr>
           </w:pPr>
-          <w:hyperlink w:anchor="_Toc193476892" w:history="1">
+          <w:hyperlink w:anchor="_Toc193477201" w:history="1">
             <w:r>
               <w:rPr>
                 <w:rStyle w:val="Hyperlink"/>
@@ -958,7 +958,7 @@
                 <w:noProof/>
                 <w:webHidden/>
               </w:rPr>
-              <w:instrText xml:space="preserve"> PAGEREF _Toc193476892 \h </w:instrText>
+              <w:instrText xml:space="preserve"> PAGEREF _Toc193477201 \h </w:instrText>
             </w:r>
             <w:r>
               <w:rPr>
@@ -1005,7 +1005,7 @@
               <w:lang w:val="en-HR" w:eastAsia="en-GB"/>
             </w:rPr>
           </w:pPr>
-          <w:hyperlink w:anchor="_Toc193476893" w:history="1">
+          <w:hyperlink w:anchor="_Toc193477202" w:history="1">
             <w:r>
               <w:rPr>
                 <w:rStyle w:val="Hyperlink"/>
@@ -1050,7 +1050,7 @@
                 <w:noProof/>
                 <w:webHidden/>
               </w:rPr>
-              <w:instrText xml:space="preserve"> PAGEREF _Toc193476893 \h </w:instrText>
+              <w:instrText xml:space="preserve"> PAGEREF _Toc193477202 \h </w:instrText>
             </w:r>
             <w:r>
               <w:rPr>
@@ -1097,7 +1097,7 @@
               <w:lang w:val="en-HR" w:eastAsia="en-GB"/>
             </w:rPr>
           </w:pPr>
-          <w:hyperlink w:anchor="_Toc193476894" w:history="1">
+          <w:hyperlink w:anchor="_Toc193477203" w:history="1">
             <w:r>
               <w:rPr>
                 <w:rStyle w:val="Hyperlink"/>
@@ -1142,7 +1142,7 @@
                 <w:noProof/>
                 <w:webHidden/>
               </w:rPr>
-              <w:instrText xml:space="preserve"> PAGEREF _Toc193476894 \h </w:instrText>
+              <w:instrText xml:space="preserve"> PAGEREF _Toc193477203 \h </w:instrText>
             </w:r>
             <w:r>
               <w:rPr>
@@ -1189,7 +1189,7 @@
               <w:lang w:val="en-HR" w:eastAsia="en-GB"/>
             </w:rPr>
           </w:pPr>
-          <w:hyperlink w:anchor="_Toc193476895" w:history="1">
+          <w:hyperlink w:anchor="_Toc193477204" w:history="1">
             <w:r>
               <w:rPr>
                 <w:rStyle w:val="Hyperlink"/>
@@ -1234,7 +1234,7 @@
                 <w:noProof/>
                 <w:webHidden/>
               </w:rPr>
-              <w:instrText xml:space="preserve"> PAGEREF _Toc193476895 \h </w:instrText>
+              <w:instrText xml:space="preserve"> PAGEREF _Toc193477204 \h </w:instrText>
             </w:r>
             <w:r>
               <w:rPr>
@@ -1281,7 +1281,7 @@
               <w:lang w:val="en-HR" w:eastAsia="en-GB"/>
             </w:rPr>
           </w:pPr>
-          <w:hyperlink w:anchor="_Toc193476896" w:history="1">
+          <w:hyperlink w:anchor="_Toc193477205" w:history="1">
             <w:r>
               <w:rPr>
                 <w:rStyle w:val="Hyperlink"/>
@@ -1326,7 +1326,7 @@
                 <w:noProof/>
                 <w:webHidden/>
               </w:rPr>
-              <w:instrText xml:space="preserve"> PAGEREF _Toc193476896 \h </w:instrText>
+              <w:instrText xml:space="preserve"> PAGEREF _Toc193477205 \h </w:instrText>
             </w:r>
             <w:r>
               <w:rPr>
@@ -1373,7 +1373,7 @@
               <w:lang w:val="en-HR" w:eastAsia="en-GB"/>
             </w:rPr>
           </w:pPr>
-          <w:hyperlink w:anchor="_Toc193476897" w:history="1">
+          <w:hyperlink w:anchor="_Toc193477206" w:history="1">
             <w:r>
               <w:rPr>
                 <w:rStyle w:val="Hyperlink"/>
@@ -1418,7 +1418,7 @@
                 <w:noProof/>
                 <w:webHidden/>
               </w:rPr>
-              <w:instrText xml:space="preserve"> PAGEREF _Toc193476897 \h </w:instrText>
+              <w:instrText xml:space="preserve"> PAGEREF _Toc193477206 \h </w:instrText>
             </w:r>
             <w:r>
               <w:rPr>
@@ -1465,7 +1465,7 @@
               <w:lang w:val="en-HR" w:eastAsia="en-GB"/>
             </w:rPr>
           </w:pPr>
-          <w:hyperlink w:anchor="_Toc193476898" w:history="1">
+          <w:hyperlink w:anchor="_Toc193477207" w:history="1">
             <w:r>
               <w:rPr>
                 <w:rStyle w:val="Hyperlink"/>
@@ -1510,7 +1510,7 @@
                 <w:noProof/>
                 <w:webHidden/>
               </w:rPr>
-              <w:instrText xml:space="preserve"> PAGEREF _Toc193476898 \h </w:instrText>
+              <w:instrText xml:space="preserve"> PAGEREF _Toc193477207 \h </w:instrText>
             </w:r>
             <w:r>
               <w:rPr>
@@ -1557,7 +1557,7 @@
               <w:lang w:val="en-HR" w:eastAsia="en-GB"/>
             </w:rPr>
           </w:pPr>
-          <w:hyperlink w:anchor="_Toc193476899" w:history="1">
+          <w:hyperlink w:anchor="_Toc193477208" w:history="1">
             <w:r>
               <w:rPr>
                 <w:rStyle w:val="Hyperlink"/>
@@ -1602,7 +1602,7 @@
                 <w:noProof/>
                 <w:webHidden/>
               </w:rPr>
-              <w:instrText xml:space="preserve"> PAGEREF _Toc193476899 \h </w:instrText>
+              <w:instrText xml:space="preserve"> PAGEREF _Toc193477208 \h </w:instrText>
             </w:r>
             <w:r>
               <w:rPr>
@@ -1653,7 +1653,7 @@
       <w:pPr>
         <w:pStyle w:val="Heading1"/>
       </w:pPr>
-      <w:bookmarkStart w:id="0" w:name="_Toc193476885"/>
+      <w:bookmarkStart w:id="0" w:name="_Toc193477194"/>
       <w:r>
         <w:lastRenderedPageBreak/>
         <w:t>Analiza zahtjeva</w:t>
@@ -1664,7 +1664,7 @@
       <w:pPr>
         <w:pStyle w:val="Heading2"/>
       </w:pPr>
-      <w:bookmarkStart w:id="1" w:name="_Toc193476886"/>
+      <w:bookmarkStart w:id="1" w:name="_Toc193477195"/>
       <w:r>
         <w:t>Poslovni zahtjevi</w:t>
       </w:r>
@@ -1749,7 +1749,7 @@
       <w:pPr>
         <w:pStyle w:val="Heading2"/>
       </w:pPr>
-      <w:bookmarkStart w:id="2" w:name="_Toc193476887"/>
+      <w:bookmarkStart w:id="2" w:name="_Toc193477196"/>
       <w:r>
         <w:t>Korisnički zahtjevi</w:t>
       </w:r>
@@ -1867,7 +1867,7 @@
       <w:pPr>
         <w:pStyle w:val="Heading2"/>
       </w:pPr>
-      <w:bookmarkStart w:id="3" w:name="_Toc193476888"/>
+      <w:bookmarkStart w:id="3" w:name="_Toc193477197"/>
       <w:r>
         <w:t>Funkcionalni zahtjevi</w:t>
       </w:r>
@@ -2112,7 +2112,7 @@
       <w:pPr>
         <w:pStyle w:val="Heading2"/>
       </w:pPr>
-      <w:bookmarkStart w:id="4" w:name="_Toc193476889"/>
+      <w:bookmarkStart w:id="4" w:name="_Toc193477198"/>
       <w:r>
         <w:t>Nefunkcionalni</w:t>
       </w:r>
@@ -2292,7 +2292,7 @@
       <w:pPr>
         <w:pStyle w:val="Heading1"/>
       </w:pPr>
-      <w:bookmarkStart w:id="5" w:name="_Toc193476890"/>
+      <w:bookmarkStart w:id="5" w:name="_Toc193477199"/>
       <w:r>
         <w:t>Izvori zahtjeva</w:t>
       </w:r>
@@ -2317,7 +2317,7 @@
       <w:pPr>
         <w:pStyle w:val="Heading2"/>
       </w:pPr>
-      <w:bookmarkStart w:id="6" w:name="_Toc193476891"/>
+      <w:bookmarkStart w:id="6" w:name="_Toc193477200"/>
       <w:r>
         <w:t>Detaljno pretraživanje</w:t>
       </w:r>
@@ -2359,6 +2359,7 @@
     </w:p>
     <w:p>
       <w:pPr>
+        <w:keepNext/>
         <w:jc w:val="center"/>
       </w:pPr>
       <w:r>
@@ -2411,9 +2412,60 @@
     </w:p>
     <w:p>
       <w:pPr>
+        <w:pStyle w:val="Caption"/>
+        <w:jc w:val="center"/>
+      </w:pPr>
+      <w:r>
+        <w:t xml:space="preserve">Slika </w:t>
+      </w:r>
+      <w:r>
+        <w:fldChar w:fldCharType="begin"/>
+      </w:r>
+      <w:r>
+        <w:instrText xml:space="preserve"> STYLEREF 1 \s </w:instrText>
+      </w:r>
+      <w:r>
+        <w:fldChar w:fldCharType="separate"/>
+      </w:r>
+      <w:r>
+        <w:rPr>
+          <w:noProof/>
+        </w:rPr>
+        <w:t>2</w:t>
+      </w:r>
+      <w:r>
+        <w:fldChar w:fldCharType="end"/>
+      </w:r>
+      <w:r>
+        <w:t>.</w:t>
+      </w:r>
+      <w:r>
+        <w:fldChar w:fldCharType="begin"/>
+      </w:r>
+      <w:r>
+        <w:instrText xml:space="preserve"> SEQ Slika \* ARABIC \s 1 </w:instrText>
+      </w:r>
+      <w:r>
+        <w:fldChar w:fldCharType="separate"/>
+      </w:r>
+      <w:r>
+        <w:rPr>
+          <w:noProof/>
+        </w:rPr>
+        <w:t>1</w:t>
+      </w:r>
+      <w:r>
+        <w:fldChar w:fldCharType="end"/>
+      </w:r>
+      <w:r>
+        <w:t xml:space="preserve"> Prikaz opcija se detaljno pretraživanje</w:t>
+      </w:r>
+    </w:p>
+    <w:p>
+      <w:pPr>
         <w:pStyle w:val="Heading2"/>
       </w:pPr>
-      <w:bookmarkStart w:id="7" w:name="_Toc193476892"/>
+      <w:bookmarkStart w:id="7" w:name="_Toc193477201"/>
       <w:r>
         <w:t>Pregledavanje vlastitih oglasa</w:t>
       </w:r>
@@ -2445,6 +2497,10 @@
       </w:hyperlink>
     </w:p>
     <w:p>
+      <w:pPr>
+        <w:keepNext/>
+        <w:jc w:val="center"/>
+      </w:pPr>
       <w:r>
         <w:rPr>
           <w:noProof/>
@@ -2494,9 +2550,60 @@
     </w:p>
     <w:p>
       <w:pPr>
+        <w:pStyle w:val="Caption"/>
+        <w:jc w:val="center"/>
+      </w:pPr>
+      <w:r>
+        <w:t xml:space="preserve">Slika </w:t>
+      </w:r>
+      <w:r>
+        <w:fldChar w:fldCharType="begin"/>
+      </w:r>
+      <w:r>
+        <w:instrText xml:space="preserve"> STYLEREF 1 \s </w:instrText>
+      </w:r>
+      <w:r>
+        <w:fldChar w:fldCharType="separate"/>
+      </w:r>
+      <w:r>
+        <w:rPr>
+          <w:noProof/>
+        </w:rPr>
+        <w:t>2</w:t>
+      </w:r>
+      <w:r>
+        <w:fldChar w:fldCharType="end"/>
+      </w:r>
+      <w:r>
+        <w:t>.</w:t>
+      </w:r>
+      <w:r>
+        <w:fldChar w:fldCharType="begin"/>
+      </w:r>
+      <w:r>
+        <w:instrText xml:space="preserve"> SEQ Slika \* ARABIC \s 1 </w:instrText>
+      </w:r>
+      <w:r>
+        <w:fldChar w:fldCharType="separate"/>
+      </w:r>
+      <w:r>
+        <w:rPr>
+          <w:noProof/>
+        </w:rPr>
+        <w:t>2</w:t>
+      </w:r>
+      <w:r>
+        <w:fldChar w:fldCharType="end"/>
+      </w:r>
+      <w:r>
+        <w:t xml:space="preserve"> Stranica za pregledavanje vlastitih oglasa</w:t>
+      </w:r>
+    </w:p>
+    <w:p>
+      <w:pPr>
         <w:pStyle w:val="Heading2"/>
       </w:pPr>
-      <w:bookmarkStart w:id="8" w:name="_Toc193476893"/>
+      <w:bookmarkStart w:id="8" w:name="_Toc193477202"/>
       <w:r>
         <w:lastRenderedPageBreak/>
         <w:t>Stvaranje oglasa</w:t>
@@ -2518,6 +2625,7 @@
     </w:p>
     <w:p>
       <w:pPr>
+        <w:keepNext/>
         <w:jc w:val="center"/>
       </w:pPr>
       <w:r>
@@ -2569,9 +2677,60 @@
     </w:p>
     <w:p>
       <w:pPr>
+        <w:pStyle w:val="Caption"/>
+        <w:jc w:val="center"/>
+      </w:pPr>
+      <w:r>
+        <w:t xml:space="preserve">Slika </w:t>
+      </w:r>
+      <w:r>
+        <w:fldChar w:fldCharType="begin"/>
+      </w:r>
+      <w:r>
+        <w:instrText xml:space="preserve"> STYLEREF 1 \s </w:instrText>
+      </w:r>
+      <w:r>
+        <w:fldChar w:fldCharType="separate"/>
+      </w:r>
+      <w:r>
+        <w:rPr>
+          <w:noProof/>
+        </w:rPr>
+        <w:t>2</w:t>
+      </w:r>
+      <w:r>
+        <w:fldChar w:fldCharType="end"/>
+      </w:r>
+      <w:r>
+        <w:t>.</w:t>
+      </w:r>
+      <w:r>
+        <w:fldChar w:fldCharType="begin"/>
+      </w:r>
+      <w:r>
+        <w:instrText xml:space="preserve"> SEQ Slika \* ARABIC \s 1 </w:instrText>
+      </w:r>
+      <w:r>
+        <w:fldChar w:fldCharType="separate"/>
+      </w:r>
+      <w:r>
+        <w:rPr>
+          <w:noProof/>
+        </w:rPr>
+        <w:t>3</w:t>
+      </w:r>
+      <w:r>
+        <w:fldChar w:fldCharType="end"/>
+      </w:r>
+      <w:r>
+        <w:t xml:space="preserve"> Forma za objavu novog oglasa</w:t>
+      </w:r>
+    </w:p>
+    <w:p>
+      <w:pPr>
         <w:pStyle w:val="Heading1"/>
       </w:pPr>
-      <w:bookmarkStart w:id="9" w:name="_Toc193476894"/>
+      <w:bookmarkStart w:id="9" w:name="_Toc193477203"/>
       <w:r>
         <w:t>Model poslovnog procesa</w:t>
       </w:r>
@@ -2581,7 +2740,7 @@
       <w:pPr>
         <w:pStyle w:val="Heading2"/>
       </w:pPr>
-      <w:bookmarkStart w:id="10" w:name="_Toc193476895"/>
+      <w:bookmarkStart w:id="10" w:name="_Toc193477204"/>
       <w:r>
         <w:t>Dijagram konteksta</w:t>
       </w:r>
@@ -2694,7 +2853,7 @@
       <w:pPr>
         <w:pStyle w:val="Heading2"/>
       </w:pPr>
-      <w:bookmarkStart w:id="11" w:name="_Toc193476896"/>
+      <w:bookmarkStart w:id="11" w:name="_Toc193477205"/>
       <w:r>
         <w:lastRenderedPageBreak/>
         <w:t>Dijagram glavnih procesa</w:t>
@@ -2817,7 +2976,7 @@
       <w:pPr>
         <w:pStyle w:val="Heading2"/>
       </w:pPr>
-      <w:bookmarkStart w:id="12" w:name="_Toc193476897"/>
+      <w:bookmarkStart w:id="12" w:name="_Toc193477206"/>
       <w:r>
         <w:lastRenderedPageBreak/>
         <w:t>Detaljni dijagram (dohvat traženih oglasa)</w:t>
@@ -2935,7 +3094,7 @@
       <w:pPr>
         <w:pStyle w:val="Heading1"/>
       </w:pPr>
-      <w:bookmarkStart w:id="13" w:name="_Toc193476898"/>
+      <w:bookmarkStart w:id="13" w:name="_Toc193477207"/>
       <w:r>
         <w:lastRenderedPageBreak/>
         <w:t xml:space="preserve">Model </w:t>
@@ -2949,7 +3108,7 @@
       <w:pPr>
         <w:pStyle w:val="Heading2"/>
       </w:pPr>
-      <w:bookmarkStart w:id="14" w:name="_Toc193476899"/>
+      <w:bookmarkStart w:id="14" w:name="_Toc193477208"/>
       <w:r>
         <w:t>Mapa dijaloga</w:t>
       </w:r>
@@ -6241,12 +6400,7 @@
 </file>
 
 <file path=customXml/item1.xml><?xml version="1.0" encoding="utf-8"?>
-<?mso-contentType ?>
-<FormTemplates xmlns="http://schemas.microsoft.com/sharepoint/v3/contenttype/forms">
-  <Display>DocumentLibraryForm</Display>
-  <Edit>DocumentLibraryForm</Edit>
-  <New>DocumentLibraryForm</New>
-</FormTemplates>
+<b:Sources xmlns:b="http://schemas.openxmlformats.org/officeDocument/2006/bibliography" xmlns="http://schemas.openxmlformats.org/officeDocument/2006/bibliography" SelectedStyle="\APASixthEditionOfficeOnline.xsl" StyleName="APA" Version="6"/>
 </file>
 
 <file path=customXml/item2.xml><?xml version="1.0" encoding="utf-8"?>
@@ -6452,7 +6606,12 @@
 </file>
 
 <file path=customXml/item3.xml><?xml version="1.0" encoding="utf-8"?>
-<b:Sources xmlns:b="http://schemas.openxmlformats.org/officeDocument/2006/bibliography" xmlns="http://schemas.openxmlformats.org/officeDocument/2006/bibliography" SelectedStyle="\APASixthEditionOfficeOnline.xsl" StyleName="APA" Version="6"/>
+<?mso-contentType ?>
+<FormTemplates xmlns="http://schemas.microsoft.com/sharepoint/v3/contenttype/forms">
+  <Display>DocumentLibraryForm</Display>
+  <Edit>DocumentLibraryForm</Edit>
+  <New>DocumentLibraryForm</New>
+</FormTemplates>
 </file>
 
 <file path=customXml/item4.xml><?xml version="1.0" encoding="utf-8"?>
@@ -6464,9 +6623,9 @@
 </file>
 
 <file path=customXml/itemProps1.xml><?xml version="1.0" encoding="utf-8"?>
-<ds:datastoreItem xmlns:ds="http://schemas.openxmlformats.org/officeDocument/2006/customXml" ds:itemID="{B975BE52-8743-4CED-9B40-805DE4C5E91E}">
+<ds:datastoreItem xmlns:ds="http://schemas.openxmlformats.org/officeDocument/2006/customXml" ds:itemID="{E15FF5D0-E455-4B26-ABC2-2A97F4F46835}">
   <ds:schemaRefs>
-    <ds:schemaRef ds:uri="http://schemas.microsoft.com/sharepoint/v3/contenttype/forms"/>
+    <ds:schemaRef ds:uri="http://schemas.openxmlformats.org/officeDocument/2006/bibliography"/>
   </ds:schemaRefs>
 </ds:datastoreItem>
 </file>
@@ -6490,9 +6649,9 @@
 </file>
 
 <file path=customXml/itemProps3.xml><?xml version="1.0" encoding="utf-8"?>
-<ds:datastoreItem xmlns:ds="http://schemas.openxmlformats.org/officeDocument/2006/customXml" ds:itemID="{E15FF5D0-E455-4B26-ABC2-2A97F4F46835}">
+<ds:datastoreItem xmlns:ds="http://schemas.openxmlformats.org/officeDocument/2006/customXml" ds:itemID="{B975BE52-8743-4CED-9B40-805DE4C5E91E}">
   <ds:schemaRefs>
-    <ds:schemaRef ds:uri="http://schemas.openxmlformats.org/officeDocument/2006/bibliography"/>
+    <ds:schemaRef ds:uri="http://schemas.microsoft.com/sharepoint/v3/contenttype/forms"/>
   </ds:schemaRefs>
 </ds:datastoreItem>
 </file>

</xml_diff>